<commit_message>
updates responding to reviewers
</commit_message>
<xml_diff>
--- a/Documents/Cover Letter Cell.docx
+++ b/Documents/Cover Letter Cell.docx
@@ -142,8 +142,16 @@
         <w:rPr>
           <w:sz w:val="24"/>
         </w:rPr>
-        <w:t>s of complex traits, we found that most trait-relevant gene expression differences are distally inherited rather than mediated through local eQTL</w:t>
-      </w:r>
+        <w:t xml:space="preserve">s of complex traits, we found that most trait-relevant gene expression differences are distally inherited rather than mediated through local </w:t>
+      </w:r>
+      <w:proofErr w:type="spellStart"/>
+      <w:r>
+        <w:rPr>
+          <w:sz w:val="24"/>
+        </w:rPr>
+        <w:t>eQTL</w:t>
+      </w:r>
+      <w:proofErr w:type="spellEnd"/>
       <w:r>
         <w:rPr>
           <w:sz w:val="24"/>
@@ -222,7 +230,21 @@
         <w:rPr>
           <w:sz w:val="24"/>
         </w:rPr>
-        <w:t xml:space="preserve">the omnigenic model first proposed </w:t>
+        <w:t xml:space="preserve">the </w:t>
+      </w:r>
+      <w:proofErr w:type="spellStart"/>
+      <w:r>
+        <w:rPr>
+          <w:sz w:val="24"/>
+        </w:rPr>
+        <w:t>omnigenic</w:t>
+      </w:r>
+      <w:proofErr w:type="spellEnd"/>
+      <w:r>
+        <w:rPr>
+          <w:sz w:val="24"/>
+        </w:rPr>
+        <w:t xml:space="preserve"> model first proposed </w:t>
       </w:r>
       <w:r>
         <w:rPr>
@@ -286,7 +308,19 @@
         <w:rPr>
           <w:sz w:val="24"/>
         </w:rPr>
-        <w:t xml:space="preserve"> studies in human populations have </w:t>
+        <w:t xml:space="preserve"> studies in human populations </w:t>
+      </w:r>
+      <w:r>
+        <w:rPr>
+          <w:sz w:val="24"/>
+        </w:rPr>
+        <w:t xml:space="preserve">in </w:t>
+      </w:r>
+      <w:r>
+        <w:rPr>
+          <w:sz w:val="24"/>
+        </w:rPr>
+        <w:t xml:space="preserve">have </w:t>
       </w:r>
       <w:r>
         <w:rPr>
@@ -300,12 +334,44 @@
         </w:rPr>
         <w:t xml:space="preserve">local effects on gene expression </w:t>
       </w:r>
-      <w:r>
-        <w:rPr>
-          <w:sz w:val="24"/>
-        </w:rPr>
-        <w:t>(Yao et al. 2020; Vosa et al. 2021; Mostavi et al., 2023)</w:t>
-      </w:r>
+      <w:bookmarkStart w:id="0" w:name="OLE_LINK7"/>
+      <w:bookmarkStart w:id="1" w:name="OLE_LINK8"/>
+      <w:r>
+        <w:rPr>
+          <w:sz w:val="24"/>
+        </w:rPr>
+        <w:t xml:space="preserve">(Yao et al. 2020; </w:t>
+      </w:r>
+      <w:proofErr w:type="spellStart"/>
+      <w:r>
+        <w:rPr>
+          <w:sz w:val="24"/>
+        </w:rPr>
+        <w:t>Vosa</w:t>
+      </w:r>
+      <w:proofErr w:type="spellEnd"/>
+      <w:r>
+        <w:rPr>
+          <w:sz w:val="24"/>
+        </w:rPr>
+        <w:t xml:space="preserve"> et al. 2021; </w:t>
+      </w:r>
+      <w:proofErr w:type="spellStart"/>
+      <w:r>
+        <w:rPr>
+          <w:sz w:val="24"/>
+        </w:rPr>
+        <w:t>Mostavi</w:t>
+      </w:r>
+      <w:proofErr w:type="spellEnd"/>
+      <w:r>
+        <w:rPr>
+          <w:sz w:val="24"/>
+        </w:rPr>
+        <w:t xml:space="preserve"> et al., 2023)</w:t>
+      </w:r>
+      <w:bookmarkEnd w:id="0"/>
+      <w:bookmarkEnd w:id="1"/>
       <w:r>
         <w:rPr>
           <w:sz w:val="24"/>
@@ -603,7 +669,23 @@
           <w:rFonts w:cs="Times New Roman"/>
           <w:sz w:val="24"/>
         </w:rPr>
-        <w:t>Professor and Bernard &amp; Lusia Milch Endowed Chair</w:t>
+        <w:t xml:space="preserve">Professor and Bernard &amp; </w:t>
+      </w:r>
+      <w:proofErr w:type="spellStart"/>
+      <w:r>
+        <w:rPr>
+          <w:rFonts w:cs="Times New Roman"/>
+          <w:sz w:val="24"/>
+        </w:rPr>
+        <w:t>Lusia</w:t>
+      </w:r>
+      <w:proofErr w:type="spellEnd"/>
+      <w:r>
+        <w:rPr>
+          <w:rFonts w:cs="Times New Roman"/>
+          <w:sz w:val="24"/>
+        </w:rPr>
+        <w:t xml:space="preserve"> Milch Endowed Chair</w:t>
       </w:r>
     </w:p>
     <w:p>
@@ -925,7 +1007,17 @@
                               <w:sz w:val="16"/>
                               <w:szCs w:val="16"/>
                             </w:rPr>
-                            <w:t>600 Main Street, Bar Harbor, ME 04609</w:t>
+                            <w:t xml:space="preserve">600 Main Street, Bar Harbor, ME </w:t>
+                          </w:r>
+                          <w:proofErr w:type="gramStart"/>
+                          <w:r>
+                            <w:rPr>
+                              <w:rFonts w:ascii="Helvetica" w:hAnsi="Helvetica"/>
+                              <w:color w:val="002D72"/>
+                              <w:sz w:val="16"/>
+                              <w:szCs w:val="16"/>
+                            </w:rPr>
+                            <w:t>04609</w:t>
                           </w:r>
                           <w:r>
                             <w:rPr>
@@ -936,6 +1028,7 @@
                             </w:rPr>
                             <w:t xml:space="preserve">  |</w:t>
                           </w:r>
+                          <w:proofErr w:type="gramEnd"/>
                           <w:r>
                             <w:rPr>
                               <w:rFonts w:ascii="Helvetica" w:hAnsi="Helvetica"/>
@@ -1183,7 +1276,27 @@
                               <w:sz w:val="16"/>
                               <w:szCs w:val="16"/>
                             </w:rPr>
-                            <w:t>Bernard and Lusia Milch Endowed Chair</w:t>
+                            <w:t xml:space="preserve">Bernard and </w:t>
+                          </w:r>
+                          <w:proofErr w:type="spellStart"/>
+                          <w:r>
+                            <w:rPr>
+                              <w:rFonts w:ascii="Helvetica" w:hAnsi="Helvetica"/>
+                              <w:color w:val="002D72"/>
+                              <w:sz w:val="16"/>
+                              <w:szCs w:val="16"/>
+                            </w:rPr>
+                            <w:t>Lusia</w:t>
+                          </w:r>
+                          <w:proofErr w:type="spellEnd"/>
+                          <w:r>
+                            <w:rPr>
+                              <w:rFonts w:ascii="Helvetica" w:hAnsi="Helvetica"/>
+                              <w:color w:val="002D72"/>
+                              <w:sz w:val="16"/>
+                              <w:szCs w:val="16"/>
+                            </w:rPr>
+                            <w:t xml:space="preserve"> Milch Endowed Chair</w:t>
                           </w:r>
                         </w:p>
                         <w:p>
@@ -1256,6 +1369,7 @@
                             </w:rPr>
                             <w:t>-</w:t>
                           </w:r>
+                          <w:proofErr w:type="gramStart"/>
                           <w:r>
                             <w:rPr>
                               <w:rFonts w:ascii="Helvetica" w:hAnsi="Helvetica"/>
@@ -1276,6 +1390,7 @@
                             </w:rPr>
                             <w:t xml:space="preserve">  |</w:t>
                           </w:r>
+                          <w:proofErr w:type="gramEnd"/>
                           <w:r>
                             <w:rPr>
                               <w:rFonts w:ascii="Helvetica" w:hAnsi="Helvetica"/>

</xml_diff>